<commit_message>
Build site at 2024-06-08 13:00:29 UTC
</commit_message>
<xml_diff>
--- a/_Drive/Formularios/Mestrado-DoutoradoDireto/Modelo de inscrição.docx
+++ b/_Drive/Formularios/Mestrado-DoutoradoDireto/Modelo de inscrição.docx
@@ -7828,12 +7828,12 @@
           <wp:extent cx="863842" cy="994728"/>
           <wp:effectExtent b="0" l="0" r="0" t="0"/>
           <wp:wrapSquare wrapText="bothSides" distB="114300" distT="114300" distL="114300" distR="114300"/>
-          <wp:docPr id="2" name="image1.png"/>
+          <wp:docPr id="2" name="image2.png"/>
           <a:graphic>
             <a:graphicData uri="http://schemas.openxmlformats.org/drawingml/2006/picture">
               <pic:pic>
                 <pic:nvPicPr>
-                  <pic:cNvPr id="0" name="image1.png"/>
+                  <pic:cNvPr id="0" name="image2.png"/>
                   <pic:cNvPicPr preferRelativeResize="0"/>
                 </pic:nvPicPr>
                 <pic:blipFill>
@@ -7870,12 +7870,12 @@
           <wp:extent cx="1551940" cy="1163955"/>
           <wp:effectExtent b="0" l="0" r="0" t="0"/>
           <wp:wrapSquare wrapText="bothSides" distB="4445" distT="0" distL="114300" distR="114300"/>
-          <wp:docPr id="1" name="image2.jpg"/>
+          <wp:docPr id="1" name="image1.jpg"/>
           <a:graphic>
             <a:graphicData uri="http://schemas.openxmlformats.org/drawingml/2006/picture">
               <pic:pic>
                 <pic:nvPicPr>
-                  <pic:cNvPr id="0" name="image2.jpg"/>
+                  <pic:cNvPr id="0" name="image1.jpg"/>
                   <pic:cNvPicPr preferRelativeResize="0"/>
                 </pic:nvPicPr>
                 <pic:blipFill>

</xml_diff>